<commit_message>
updated agenda with attendee confirmation
</commit_message>
<xml_diff>
--- a/assets/docs/SCINet-AI-COE-Agenda-1020wlink.docx
+++ b/assets/docs/SCINet-AI-COE-Agenda-1020wlink.docx
@@ -60,7 +60,7 @@
       <w:pPr>
         <w:shd w:val="clear" w:color="auto" w:fill="215868"/>
         <w:spacing w:after="0" w:line="240" w:lineRule="auto"/>
-        <w:ind w:left="-270"/>
+        <w:ind w:left="-270" w:right="-180"/>
         <w:jc w:val="center"/>
         <w:rPr>
           <w:rFonts w:ascii="Arial" w:eastAsia="Arial" w:hAnsi="Arial" w:cs="Arial"/>
@@ -108,7 +108,7 @@
     <w:tbl>
       <w:tblPr>
         <w:tblStyle w:val="a"/>
-        <w:tblW w:w="11070" w:type="dxa"/>
+        <w:tblW w:w="11250" w:type="dxa"/>
         <w:tblInd w:w="-275" w:type="dxa"/>
         <w:tblBorders>
           <w:top w:val="single" w:sz="4" w:space="0" w:color="000000"/>
@@ -122,13 +122,13 @@
         <w:tblLook w:val="0400" w:firstRow="0" w:lastRow="0" w:firstColumn="0" w:lastColumn="0" w:noHBand="0" w:noVBand="1"/>
       </w:tblPr>
       <w:tblGrid>
-        <w:gridCol w:w="2245"/>
-        <w:gridCol w:w="8825"/>
+        <w:gridCol w:w="1800"/>
+        <w:gridCol w:w="9450"/>
       </w:tblGrid>
       <w:tr>
         <w:tc>
           <w:tcPr>
-            <w:tcW w:w="2245" w:type="dxa"/>
+            <w:tcW w:w="1800" w:type="dxa"/>
             <w:shd w:val="clear" w:color="auto" w:fill="auto"/>
             <w:vAlign w:val="center"/>
           </w:tcPr>
@@ -155,7 +155,7 @@
         </w:tc>
         <w:tc>
           <w:tcPr>
-            <w:tcW w:w="8825" w:type="dxa"/>
+            <w:tcW w:w="9450" w:type="dxa"/>
             <w:shd w:val="clear" w:color="auto" w:fill="auto"/>
             <w:vAlign w:val="center"/>
           </w:tcPr>
@@ -180,7 +180,7 @@
       <w:tr>
         <w:tc>
           <w:tcPr>
-            <w:tcW w:w="2245" w:type="dxa"/>
+            <w:tcW w:w="1800" w:type="dxa"/>
             <w:shd w:val="clear" w:color="auto" w:fill="auto"/>
             <w:vAlign w:val="center"/>
           </w:tcPr>
@@ -207,7 +207,7 @@
         </w:tc>
         <w:tc>
           <w:tcPr>
-            <w:tcW w:w="8825" w:type="dxa"/>
+            <w:tcW w:w="9450" w:type="dxa"/>
             <w:shd w:val="clear" w:color="auto" w:fill="auto"/>
             <w:vAlign w:val="center"/>
           </w:tcPr>
@@ -257,21 +257,20 @@
                 <w:sz w:val="20"/>
                 <w:szCs w:val="20"/>
               </w:rPr>
-              <w:t xml:space="preserve">Fellows of the Big Data cohort present their innovative research. </w:t>
-            </w:r>
-            <w:r>
-              <w:rPr>
-                <w:i/>
-                <w:sz w:val="20"/>
-                <w:szCs w:val="20"/>
-              </w:rPr>
-              <w:t>Moderator: Melanie Kammerer</w:t>
-            </w:r>
-          </w:p>
-          <w:p>
-            <w:pPr>
-              <w:spacing w:after="0" w:line="240" w:lineRule="auto"/>
-              <w:ind w:left="720"/>
+              <w:t>Fellows of the Big Data cohort present their </w:t>
+            </w:r>
+            <w:r>
+              <w:rPr>
+                <w:sz w:val="20"/>
+                <w:szCs w:val="20"/>
+              </w:rPr>
+              <w:t>innovative research. Moderator: Melanie Kammerer</w:t>
+            </w:r>
+          </w:p>
+          <w:p>
+            <w:pPr>
+              <w:spacing w:after="0" w:line="240" w:lineRule="auto"/>
+              <w:ind w:left="360"/>
               <w:rPr>
                 <w:i/>
                 <w:sz w:val="20"/>
@@ -290,7 +289,7 @@
           <w:p>
             <w:pPr>
               <w:spacing w:after="0" w:line="240" w:lineRule="auto"/>
-              <w:ind w:left="720"/>
+              <w:ind w:left="360"/>
               <w:rPr>
                 <w:i/>
                 <w:sz w:val="20"/>
@@ -355,7 +354,7 @@
           <w:p>
             <w:pPr>
               <w:spacing w:after="0" w:line="240" w:lineRule="auto"/>
-              <w:ind w:left="720"/>
+              <w:ind w:left="360"/>
               <w:rPr>
                 <w:i/>
                 <w:sz w:val="20"/>
@@ -406,7 +405,7 @@
           <w:p>
             <w:pPr>
               <w:spacing w:after="0" w:line="240" w:lineRule="auto"/>
-              <w:ind w:left="720"/>
+              <w:ind w:left="360"/>
               <w:rPr>
                 <w:i/>
                 <w:sz w:val="20"/>
@@ -435,7 +434,7 @@
           <w:p>
             <w:pPr>
               <w:spacing w:after="0" w:line="240" w:lineRule="auto"/>
-              <w:ind w:left="720"/>
+              <w:ind w:left="360"/>
               <w:rPr>
                 <w:i/>
                 <w:sz w:val="20"/>
@@ -471,7 +470,7 @@
           <w:p>
             <w:pPr>
               <w:spacing w:after="0" w:line="240" w:lineRule="auto"/>
-              <w:ind w:left="720"/>
+              <w:ind w:left="360"/>
               <w:rPr>
                 <w:sz w:val="20"/>
                 <w:szCs w:val="20"/>
@@ -509,7 +508,7 @@
       <w:tr>
         <w:tc>
           <w:tcPr>
-            <w:tcW w:w="2245" w:type="dxa"/>
+            <w:tcW w:w="1800" w:type="dxa"/>
             <w:shd w:val="clear" w:color="auto" w:fill="auto"/>
             <w:vAlign w:val="center"/>
           </w:tcPr>
@@ -536,7 +535,7 @@
         </w:tc>
         <w:tc>
           <w:tcPr>
-            <w:tcW w:w="8825" w:type="dxa"/>
+            <w:tcW w:w="9450" w:type="dxa"/>
             <w:shd w:val="clear" w:color="auto" w:fill="auto"/>
             <w:vAlign w:val="center"/>
           </w:tcPr>
@@ -561,7 +560,7 @@
       <w:tr>
         <w:tc>
           <w:tcPr>
-            <w:tcW w:w="2245" w:type="dxa"/>
+            <w:tcW w:w="1800" w:type="dxa"/>
             <w:shd w:val="clear" w:color="auto" w:fill="auto"/>
             <w:vAlign w:val="center"/>
           </w:tcPr>
@@ -582,13 +581,31 @@
                 <w:sz w:val="20"/>
                 <w:szCs w:val="20"/>
               </w:rPr>
-              <w:t>11:20am-12:20am ET</w:t>
+              <w:t>11:20am-12:20</w:t>
+            </w:r>
+            <w:r>
+              <w:rPr>
+                <w:b/>
+                <w:bCs/>
+                <w:sz w:val="20"/>
+                <w:szCs w:val="20"/>
+              </w:rPr>
+              <w:t>p</w:t>
+            </w:r>
+            <w:r>
+              <w:rPr>
+                <w:b/>
+                <w:bCs/>
+                <w:sz w:val="20"/>
+                <w:szCs w:val="20"/>
+              </w:rPr>
+              <w:t>m ET</w:t>
             </w:r>
           </w:p>
         </w:tc>
         <w:tc>
           <w:tcPr>
-            <w:tcW w:w="8825" w:type="dxa"/>
+            <w:tcW w:w="9450" w:type="dxa"/>
             <w:shd w:val="clear" w:color="auto" w:fill="auto"/>
             <w:vAlign w:val="center"/>
           </w:tcPr>
@@ -642,7 +659,7 @@
             </w:r>
             <w:r>
               <w:rPr>
-                <w:i/>
+                <w:iCs/>
                 <w:sz w:val="20"/>
                 <w:szCs w:val="20"/>
               </w:rPr>
@@ -652,7 +669,7 @@
           <w:p>
             <w:pPr>
               <w:spacing w:after="0" w:line="240" w:lineRule="auto"/>
-              <w:ind w:left="720"/>
+              <w:ind w:left="360"/>
               <w:rPr>
                 <w:i/>
                 <w:sz w:val="20"/>
@@ -671,7 +688,7 @@
           <w:p>
             <w:pPr>
               <w:spacing w:after="0" w:line="240" w:lineRule="auto"/>
-              <w:ind w:left="720"/>
+              <w:ind w:left="360"/>
               <w:rPr>
                 <w:i/>
                 <w:sz w:val="20"/>
@@ -708,7 +725,7 @@
           <w:p>
             <w:pPr>
               <w:spacing w:after="0" w:line="240" w:lineRule="auto"/>
-              <w:ind w:left="720"/>
+              <w:ind w:left="360"/>
               <w:rPr>
                 <w:i/>
                 <w:sz w:val="20"/>
@@ -737,7 +754,7 @@
           <w:p>
             <w:pPr>
               <w:spacing w:after="0" w:line="240" w:lineRule="auto"/>
-              <w:ind w:left="720"/>
+              <w:ind w:left="360"/>
               <w:rPr>
                 <w:sz w:val="20"/>
                 <w:szCs w:val="20"/>
@@ -757,7 +774,7 @@
       <w:tr>
         <w:tc>
           <w:tcPr>
-            <w:tcW w:w="2245" w:type="dxa"/>
+            <w:tcW w:w="1800" w:type="dxa"/>
             <w:shd w:val="clear" w:color="auto" w:fill="auto"/>
             <w:vAlign w:val="center"/>
           </w:tcPr>
@@ -784,7 +801,7 @@
         </w:tc>
         <w:tc>
           <w:tcPr>
-            <w:tcW w:w="8825" w:type="dxa"/>
+            <w:tcW w:w="9450" w:type="dxa"/>
             <w:shd w:val="clear" w:color="auto" w:fill="auto"/>
             <w:vAlign w:val="center"/>
           </w:tcPr>
@@ -805,7 +822,7 @@
             </w:r>
             <w:r>
               <w:rPr>
-                <w:i/>
+                <w:iCs/>
                 <w:sz w:val="20"/>
                 <w:szCs w:val="20"/>
               </w:rPr>
@@ -815,7 +832,7 @@
           <w:p>
             <w:pPr>
               <w:spacing w:after="0"/>
-              <w:ind w:left="720"/>
+              <w:ind w:left="360"/>
               <w:rPr>
                 <w:i/>
                 <w:sz w:val="20"/>
@@ -830,24 +847,40 @@
               </w:rPr>
               <w:t>Participants confirmed: Brian Scheffler</w:t>
             </w:r>
-          </w:p>
-          <w:p>
-            <w:pPr>
-              <w:spacing w:after="0" w:line="240" w:lineRule="auto"/>
-              <w:ind w:left="720"/>
-              <w:rPr>
-                <w:i/>
-                <w:sz w:val="20"/>
-                <w:szCs w:val="20"/>
-              </w:rPr>
-            </w:pPr>
-            <w:r>
-              <w:rPr>
-                <w:i/>
-                <w:sz w:val="20"/>
-                <w:szCs w:val="20"/>
-              </w:rPr>
-              <w:t xml:space="preserve">Participants unconfirmed: Kevin Hackett, Tim Rinehart, </w:t>
+            <w:r>
+              <w:rPr>
+                <w:i/>
+                <w:sz w:val="20"/>
+                <w:szCs w:val="20"/>
+              </w:rPr>
+              <w:t xml:space="preserve">, </w:t>
+            </w:r>
+            <w:r>
+              <w:rPr>
+                <w:i/>
+                <w:sz w:val="20"/>
+                <w:szCs w:val="20"/>
+              </w:rPr>
+              <w:t>Tim Rinehart,</w:t>
+            </w:r>
+          </w:p>
+          <w:p>
+            <w:pPr>
+              <w:spacing w:after="0" w:line="240" w:lineRule="auto"/>
+              <w:ind w:left="360"/>
+              <w:rPr>
+                <w:i/>
+                <w:sz w:val="20"/>
+                <w:szCs w:val="20"/>
+              </w:rPr>
+            </w:pPr>
+            <w:r>
+              <w:rPr>
+                <w:i/>
+                <w:sz w:val="20"/>
+                <w:szCs w:val="20"/>
+              </w:rPr>
+              <w:t xml:space="preserve">Participants unconfirmed: Kevin Hackett, </w:t>
             </w:r>
             <w:r>
               <w:rPr>
@@ -864,7 +897,7 @@
       <w:tr>
         <w:tc>
           <w:tcPr>
-            <w:tcW w:w="2245" w:type="dxa"/>
+            <w:tcW w:w="1800" w:type="dxa"/>
             <w:shd w:val="clear" w:color="auto" w:fill="auto"/>
             <w:vAlign w:val="center"/>
           </w:tcPr>
@@ -891,7 +924,7 @@
         </w:tc>
         <w:tc>
           <w:tcPr>
-            <w:tcW w:w="8825" w:type="dxa"/>
+            <w:tcW w:w="9450" w:type="dxa"/>
             <w:shd w:val="clear" w:color="auto" w:fill="auto"/>
             <w:vAlign w:val="center"/>
           </w:tcPr>
@@ -916,7 +949,7 @@
       <w:tr>
         <w:tc>
           <w:tcPr>
-            <w:tcW w:w="2245" w:type="dxa"/>
+            <w:tcW w:w="1800" w:type="dxa"/>
             <w:shd w:val="clear" w:color="auto" w:fill="auto"/>
             <w:vAlign w:val="center"/>
           </w:tcPr>
@@ -943,7 +976,7 @@
         </w:tc>
         <w:tc>
           <w:tcPr>
-            <w:tcW w:w="8825" w:type="dxa"/>
+            <w:tcW w:w="9450" w:type="dxa"/>
             <w:shd w:val="clear" w:color="auto" w:fill="auto"/>
             <w:vAlign w:val="center"/>
           </w:tcPr>
@@ -1148,7 +1181,7 @@
             </w:r>
             <w:r>
               <w:rPr>
-                <w:i/>
+                <w:iCs/>
                 <w:sz w:val="20"/>
                 <w:szCs w:val="20"/>
               </w:rPr>
@@ -1158,25 +1191,36 @@
           <w:p>
             <w:pPr>
               <w:spacing w:after="0"/>
-              <w:ind w:left="720"/>
-              <w:rPr>
-                <w:i/>
-                <w:sz w:val="20"/>
-                <w:szCs w:val="20"/>
-              </w:rPr>
-            </w:pPr>
-            <w:r>
-              <w:rPr>
-                <w:i/>
-                <w:sz w:val="20"/>
-                <w:szCs w:val="20"/>
-              </w:rPr>
-              <w:t>Participants confirmed: Dan Ferguson, Bill Kustas</w:t>
-            </w:r>
-          </w:p>
-          <w:p>
-            <w:pPr>
-              <w:spacing w:after="0" w:line="240" w:lineRule="auto"/>
+              <w:ind w:left="360"/>
+              <w:rPr>
+                <w:i/>
+                <w:sz w:val="20"/>
+                <w:szCs w:val="20"/>
+              </w:rPr>
+            </w:pPr>
+            <w:r>
+              <w:rPr>
+                <w:i/>
+                <w:sz w:val="20"/>
+                <w:szCs w:val="20"/>
+              </w:rPr>
+              <w:t xml:space="preserve">Participants confirmed: Dan Ferguson, Bill </w:t>
+            </w:r>
+            <w:proofErr w:type="spellStart"/>
+            <w:r>
+              <w:rPr>
+                <w:i/>
+                <w:sz w:val="20"/>
+                <w:szCs w:val="20"/>
+              </w:rPr>
+              <w:t>Kustas</w:t>
+            </w:r>
+            <w:proofErr w:type="spellEnd"/>
+          </w:p>
+          <w:p>
+            <w:pPr>
+              <w:spacing w:after="0" w:line="240" w:lineRule="auto"/>
+              <w:ind w:left="360"/>
               <w:rPr>
                 <w:sz w:val="20"/>
                 <w:szCs w:val="20"/>
@@ -1416,7 +1460,7 @@
       <w:tr>
         <w:tc>
           <w:tcPr>
-            <w:tcW w:w="2245" w:type="dxa"/>
+            <w:tcW w:w="1800" w:type="dxa"/>
             <w:shd w:val="clear" w:color="auto" w:fill="auto"/>
             <w:vAlign w:val="center"/>
           </w:tcPr>
@@ -1443,7 +1487,7 @@
         </w:tc>
         <w:tc>
           <w:tcPr>
-            <w:tcW w:w="8825" w:type="dxa"/>
+            <w:tcW w:w="9450" w:type="dxa"/>
             <w:shd w:val="clear" w:color="auto" w:fill="auto"/>
             <w:vAlign w:val="center"/>
           </w:tcPr>
@@ -1470,7 +1514,7 @@
       <w:pPr>
         <w:shd w:val="clear" w:color="auto" w:fill="215868"/>
         <w:spacing w:after="0" w:line="240" w:lineRule="auto"/>
-        <w:ind w:left="-270"/>
+        <w:ind w:left="-270" w:right="-180"/>
         <w:jc w:val="center"/>
         <w:rPr>
           <w:b/>
@@ -1514,7 +1558,7 @@
     <w:tbl>
       <w:tblPr>
         <w:tblStyle w:val="a0"/>
-        <w:tblW w:w="11070" w:type="dxa"/>
+        <w:tblW w:w="11250" w:type="dxa"/>
         <w:tblInd w:w="-275" w:type="dxa"/>
         <w:tblBorders>
           <w:top w:val="single" w:sz="4" w:space="0" w:color="000000"/>
@@ -1528,13 +1572,13 @@
         <w:tblLook w:val="0400" w:firstRow="0" w:lastRow="0" w:firstColumn="0" w:lastColumn="0" w:noHBand="0" w:noVBand="1"/>
       </w:tblPr>
       <w:tblGrid>
-        <w:gridCol w:w="2250"/>
-        <w:gridCol w:w="8820"/>
+        <w:gridCol w:w="1800"/>
+        <w:gridCol w:w="9450"/>
       </w:tblGrid>
       <w:tr>
         <w:tc>
           <w:tcPr>
-            <w:tcW w:w="2250" w:type="dxa"/>
+            <w:tcW w:w="1800" w:type="dxa"/>
             <w:shd w:val="clear" w:color="auto" w:fill="auto"/>
             <w:vAlign w:val="center"/>
           </w:tcPr>
@@ -1561,7 +1605,7 @@
         </w:tc>
         <w:tc>
           <w:tcPr>
-            <w:tcW w:w="8820" w:type="dxa"/>
+            <w:tcW w:w="9450" w:type="dxa"/>
             <w:shd w:val="clear" w:color="auto" w:fill="auto"/>
             <w:vAlign w:val="center"/>
           </w:tcPr>
@@ -1586,7 +1630,7 @@
       <w:tr>
         <w:tc>
           <w:tcPr>
-            <w:tcW w:w="2250" w:type="dxa"/>
+            <w:tcW w:w="1800" w:type="dxa"/>
             <w:shd w:val="clear" w:color="auto" w:fill="auto"/>
             <w:vAlign w:val="center"/>
           </w:tcPr>
@@ -1613,7 +1657,7 @@
         </w:tc>
         <w:tc>
           <w:tcPr>
-            <w:tcW w:w="8820" w:type="dxa"/>
+            <w:tcW w:w="9450" w:type="dxa"/>
             <w:shd w:val="clear" w:color="auto" w:fill="auto"/>
             <w:vAlign w:val="center"/>
           </w:tcPr>
@@ -1634,7 +1678,7 @@
             </w:r>
             <w:r>
               <w:rPr>
-                <w:i/>
+                <w:iCs/>
                 <w:sz w:val="20"/>
                 <w:szCs w:val="20"/>
               </w:rPr>
@@ -1644,26 +1688,44 @@
           <w:p>
             <w:pPr>
               <w:spacing w:after="0"/>
-              <w:ind w:left="720"/>
-              <w:rPr>
-                <w:i/>
-                <w:sz w:val="20"/>
-                <w:szCs w:val="20"/>
-              </w:rPr>
-            </w:pPr>
-            <w:r>
-              <w:rPr>
-                <w:i/>
-                <w:sz w:val="20"/>
-                <w:szCs w:val="20"/>
-              </w:rPr>
-              <w:t>Participants confirmed: Kim Cook, David Bjornberg, Teferi Tsegaye-NPL</w:t>
+              <w:ind w:left="360"/>
+              <w:rPr>
+                <w:i/>
+                <w:sz w:val="20"/>
+                <w:szCs w:val="20"/>
+              </w:rPr>
+            </w:pPr>
+            <w:r>
+              <w:rPr>
+                <w:i/>
+                <w:sz w:val="20"/>
+                <w:szCs w:val="20"/>
+              </w:rPr>
+              <w:t xml:space="preserve">Participants confirmed: Kim Cook, David </w:t>
+            </w:r>
+            <w:proofErr w:type="spellStart"/>
+            <w:r>
+              <w:rPr>
+                <w:i/>
+                <w:sz w:val="20"/>
+                <w:szCs w:val="20"/>
+              </w:rPr>
+              <w:t>Bjornberg</w:t>
+            </w:r>
+            <w:proofErr w:type="spellEnd"/>
+            <w:r>
+              <w:rPr>
+                <w:i/>
+                <w:sz w:val="20"/>
+                <w:szCs w:val="20"/>
+              </w:rPr>
+              <w:t>, Teferi Tsegaye-NPL</w:t>
             </w:r>
           </w:p>
           <w:p>
             <w:pPr>
               <w:spacing w:after="0"/>
-              <w:ind w:left="720"/>
+              <w:ind w:left="360"/>
               <w:rPr>
                 <w:sz w:val="20"/>
                 <w:szCs w:val="20"/>
@@ -1701,7 +1763,7 @@
       <w:tr>
         <w:tc>
           <w:tcPr>
-            <w:tcW w:w="2250" w:type="dxa"/>
+            <w:tcW w:w="1800" w:type="dxa"/>
             <w:shd w:val="clear" w:color="auto" w:fill="auto"/>
             <w:vAlign w:val="center"/>
           </w:tcPr>
@@ -1728,7 +1790,7 @@
         </w:tc>
         <w:tc>
           <w:tcPr>
-            <w:tcW w:w="8820" w:type="dxa"/>
+            <w:tcW w:w="9450" w:type="dxa"/>
             <w:shd w:val="clear" w:color="auto" w:fill="auto"/>
             <w:vAlign w:val="center"/>
           </w:tcPr>
@@ -1760,7 +1822,7 @@
           <w:p>
             <w:pPr>
               <w:spacing w:after="0"/>
-              <w:ind w:left="720"/>
+              <w:ind w:left="360"/>
               <w:rPr>
                 <w:i/>
                 <w:sz w:val="20"/>
@@ -1786,7 +1848,7 @@
                 <w:between w:val="nil"/>
               </w:pBdr>
               <w:spacing w:after="0" w:line="276" w:lineRule="auto"/>
-              <w:ind w:left="720"/>
+              <w:ind w:left="360"/>
               <w:rPr>
                 <w:i/>
                 <w:color w:val="000000"/>
@@ -1809,7 +1871,7 @@
       <w:tr>
         <w:tc>
           <w:tcPr>
-            <w:tcW w:w="2250" w:type="dxa"/>
+            <w:tcW w:w="1800" w:type="dxa"/>
             <w:shd w:val="clear" w:color="auto" w:fill="auto"/>
             <w:vAlign w:val="center"/>
           </w:tcPr>
@@ -1836,7 +1898,7 @@
         </w:tc>
         <w:tc>
           <w:tcPr>
-            <w:tcW w:w="8820" w:type="dxa"/>
+            <w:tcW w:w="9450" w:type="dxa"/>
             <w:shd w:val="clear" w:color="auto" w:fill="FFFFFF" w:themeFill="background1"/>
             <w:vAlign w:val="center"/>
           </w:tcPr>
@@ -1861,7 +1923,7 @@
       <w:tr>
         <w:tc>
           <w:tcPr>
-            <w:tcW w:w="2250" w:type="dxa"/>
+            <w:tcW w:w="1800" w:type="dxa"/>
             <w:shd w:val="clear" w:color="auto" w:fill="auto"/>
             <w:vAlign w:val="center"/>
           </w:tcPr>
@@ -1888,7 +1950,7 @@
         </w:tc>
         <w:tc>
           <w:tcPr>
-            <w:tcW w:w="8820" w:type="dxa"/>
+            <w:tcW w:w="9450" w:type="dxa"/>
             <w:shd w:val="clear" w:color="auto" w:fill="auto"/>
             <w:vAlign w:val="center"/>
           </w:tcPr>
@@ -1896,13 +1958,14 @@
             <w:pPr>
               <w:spacing w:after="0" w:line="240" w:lineRule="auto"/>
               <w:rPr>
-                <w:sz w:val="20"/>
-                <w:szCs w:val="20"/>
-              </w:rPr>
-            </w:pPr>
-            <w:r>
-              <w:rPr>
-                <w:i/>
+                <w:iCs/>
+                <w:sz w:val="20"/>
+                <w:szCs w:val="20"/>
+              </w:rPr>
+            </w:pPr>
+            <w:r>
+              <w:rPr>
+                <w:iCs/>
                 <w:sz w:val="20"/>
                 <w:szCs w:val="20"/>
               </w:rPr>
@@ -1912,7 +1975,7 @@
           <w:p>
             <w:pPr>
               <w:spacing w:after="0"/>
-              <w:ind w:left="720"/>
+              <w:ind w:left="360"/>
               <w:rPr>
                 <w:i/>
                 <w:sz w:val="20"/>
@@ -1949,7 +2012,7 @@
           <w:p>
             <w:pPr>
               <w:spacing w:after="0"/>
-              <w:ind w:left="720"/>
+              <w:ind w:left="360"/>
               <w:rPr>
                 <w:i/>
                 <w:sz w:val="20"/>
@@ -1973,7 +2036,7 @@
         </w:trPr>
         <w:tc>
           <w:tcPr>
-            <w:tcW w:w="2250" w:type="dxa"/>
+            <w:tcW w:w="1800" w:type="dxa"/>
             <w:shd w:val="clear" w:color="auto" w:fill="auto"/>
             <w:vAlign w:val="center"/>
           </w:tcPr>
@@ -2000,7 +2063,7 @@
         </w:tc>
         <w:tc>
           <w:tcPr>
-            <w:tcW w:w="8820" w:type="dxa"/>
+            <w:tcW w:w="9450" w:type="dxa"/>
             <w:shd w:val="clear" w:color="auto" w:fill="auto"/>
             <w:vAlign w:val="center"/>
           </w:tcPr>

</xml_diff>